<commit_message>
Add possible improvements section
</commit_message>
<xml_diff>
--- a/Report/2- lit review and other cnns.docx
+++ b/Report/2- lit review and other cnns.docx
@@ -192,20 +192,33 @@
         <w:jc w:val="center"/>
         <w:rPr>
           <w:rFonts w:ascii="Times New Roman" w:eastAsia="Times New Roman" w:hAnsi="Times New Roman" w:cs="Times New Roman"/>
-          <w:sz w:val="24"/>
-          <w:szCs w:val="24"/>
-        </w:rPr>
-      </w:pPr>
-      <w:r>
-        <w:rPr>
-          <w:rFonts w:ascii="Times New Roman" w:hAnsi="Times New Roman" w:cs="Times New Roman"/>
           <w:noProof/>
+          <w:sz w:val="24"/>
+          <w:szCs w:val="24"/>
+        </w:rPr>
+      </w:pPr>
+      <w:r>
+        <w:rPr>
+          <w:rFonts w:ascii="Arial" w:hAnsi="Arial" w:cs="Arial"/>
+          <w:noProof/>
+          <w:color w:val="222222"/>
+          <w:sz w:val="19"/>
+          <w:szCs w:val="19"/>
+          <w:shd w:val="clear" w:color="auto" w:fill="FFFFFF"/>
         </w:rPr>
         <w:drawing>
-          <wp:inline distT="0" distB="0" distL="0" distR="0" wp14:anchorId="1D25794C" wp14:editId="41AB1647">
-            <wp:extent cx="2613660" cy="1482603"/>
-            <wp:effectExtent l="0" t="0" r="0" b="3810"/>
-            <wp:docPr id="9" name="Picture 9" descr="http://cs231n.github.io/assets/nn1/neuron_model.jpeg"/>
+          <wp:anchor distT="0" distB="0" distL="114300" distR="114300" simplePos="0" relativeHeight="251658240" behindDoc="0" locked="0" layoutInCell="1" allowOverlap="1" wp14:anchorId="70FCE8D9" wp14:editId="317DB7C2">
+            <wp:simplePos x="0" y="0"/>
+            <wp:positionH relativeFrom="margin">
+              <wp:align>left</wp:align>
+            </wp:positionH>
+            <wp:positionV relativeFrom="paragraph">
+              <wp:posOffset>177165</wp:posOffset>
+            </wp:positionV>
+            <wp:extent cx="2780030" cy="1501140"/>
+            <wp:effectExtent l="0" t="0" r="1270" b="3810"/>
+            <wp:wrapSquare wrapText="bothSides"/>
+            <wp:docPr id="3" name="Picture 3" descr="https://docs.google.com/drawings/d/sb7RPO3zfYF30lMChs7Pm5A/image?w=602&amp;h=346&amp;rev=382&amp;ac=1"/>
             <wp:cNvGraphicFramePr>
               <a:graphicFrameLocks xmlns:a="http://schemas.openxmlformats.org/drawingml/2006/main" noChangeAspect="1"/>
             </wp:cNvGraphicFramePr>
@@ -213,28 +226,26 @@
               <a:graphicData uri="http://schemas.openxmlformats.org/drawingml/2006/picture">
                 <pic:pic xmlns:pic="http://schemas.openxmlformats.org/drawingml/2006/picture">
                   <pic:nvPicPr>
-                    <pic:cNvPr id="0" name="Picture 3" descr="http://cs231n.github.io/assets/nn1/neuron_model.jpeg"/>
+                    <pic:cNvPr id="0" name="Picture 3" descr="https://docs.google.com/drawings/d/sb7RPO3zfYF30lMChs7Pm5A/image?w=602&amp;h=346&amp;rev=382&amp;ac=1"/>
                     <pic:cNvPicPr>
                       <a:picLocks noChangeAspect="1" noChangeArrowheads="1"/>
                     </pic:cNvPicPr>
                   </pic:nvPicPr>
-                  <pic:blipFill>
-                    <a:blip r:embed="rId7" cstate="print">
+                  <pic:blipFill rotWithShape="1">
+                    <a:blip r:embed="rId7">
                       <a:extLst>
                         <a:ext uri="{28A0092B-C50C-407E-A947-70E740481C1C}">
                           <a14:useLocalDpi xmlns:a14="http://schemas.microsoft.com/office/drawing/2010/main" val="0"/>
                         </a:ext>
                       </a:extLst>
                     </a:blip>
-                    <a:srcRect/>
-                    <a:stretch>
-                      <a:fillRect/>
-                    </a:stretch>
+                    <a:srcRect l="-266" t="-1620" r="3458" b="10648"/>
+                    <a:stretch/>
                   </pic:blipFill>
                   <pic:spPr bwMode="auto">
                     <a:xfrm>
                       <a:off x="0" y="0"/>
-                      <a:ext cx="2632503" cy="1493292"/>
+                      <a:ext cx="2803638" cy="1513786"/>
                     </a:xfrm>
                     <a:prstGeom prst="rect">
                       <a:avLst/>
@@ -243,31 +254,49 @@
                     <a:ln>
                       <a:noFill/>
                     </a:ln>
+                    <a:extLst>
+                      <a:ext uri="{53640926-AAD7-44D8-BBD7-CCE9431645EC}">
+                        <a14:shadowObscured xmlns:a14="http://schemas.microsoft.com/office/drawing/2010/main"/>
+                      </a:ext>
+                    </a:extLst>
                   </pic:spPr>
                 </pic:pic>
               </a:graphicData>
             </a:graphic>
-          </wp:inline>
+            <wp14:sizeRelH relativeFrom="margin">
+              <wp14:pctWidth>0</wp14:pctWidth>
+            </wp14:sizeRelH>
+            <wp14:sizeRelV relativeFrom="margin">
+              <wp14:pctHeight>0</wp14:pctHeight>
+            </wp14:sizeRelV>
+          </wp:anchor>
         </w:drawing>
       </w:r>
-      <w:r>
-        <w:rPr>
-          <w:rFonts w:ascii="Times New Roman" w:hAnsi="Times New Roman" w:cs="Times New Roman"/>
+    </w:p>
+    <w:p>
+      <w:pPr>
+        <w:spacing w:after="0" w:line="240" w:lineRule="auto"/>
+        <w:rPr>
+          <w:rFonts w:ascii="Arial" w:hAnsi="Arial" w:cs="Arial"/>
           <w:noProof/>
+          <w:color w:val="222222"/>
+          <w:sz w:val="19"/>
+          <w:szCs w:val="19"/>
+          <w:shd w:val="clear" w:color="auto" w:fill="FFFFFF"/>
+        </w:rPr>
+      </w:pPr>
+      <w:r>
+        <w:rPr>
+          <w:rFonts w:ascii="Times New Roman" w:eastAsia="Times New Roman" w:hAnsi="Times New Roman" w:cs="Times New Roman"/>
+          <w:noProof/>
+          <w:sz w:val="24"/>
+          <w:szCs w:val="24"/>
         </w:rPr>
         <w:drawing>
-          <wp:anchor distT="0" distB="0" distL="114300" distR="114300" simplePos="0" relativeHeight="251659264" behindDoc="0" locked="0" layoutInCell="1" allowOverlap="1" wp14:anchorId="5B826813" wp14:editId="34DF8947">
-            <wp:simplePos x="1371600" y="7178040"/>
-            <wp:positionH relativeFrom="column">
-              <wp:align>left</wp:align>
-            </wp:positionH>
-            <wp:positionV relativeFrom="paragraph">
-              <wp:align>top</wp:align>
-            </wp:positionV>
-            <wp:extent cx="2087880" cy="1465179"/>
-            <wp:effectExtent l="0" t="0" r="7620" b="1905"/>
-            <wp:wrapSquare wrapText="bothSides"/>
-            <wp:docPr id="8" name="Picture 8" descr="http://cs231n.github.io/assets/cnn/depthcol.jpeg"/>
+          <wp:inline distT="0" distB="0" distL="0" distR="0" wp14:anchorId="6CB19DAA" wp14:editId="74FA624A">
+            <wp:extent cx="2994660" cy="1521481"/>
+            <wp:effectExtent l="0" t="0" r="0" b="2540"/>
+            <wp:docPr id="2" name="Picture 2" descr="D:\Dropbox\2-UPC\CI - Computational Intelligence\dev\github\whaleDetector\neuronScheme.png"/>
             <wp:cNvGraphicFramePr>
               <a:graphicFrameLocks xmlns:a="http://schemas.openxmlformats.org/drawingml/2006/main" noChangeAspect="1"/>
             </wp:cNvGraphicFramePr>
@@ -275,12 +304,12 @@
               <a:graphicData uri="http://schemas.openxmlformats.org/drawingml/2006/picture">
                 <pic:pic xmlns:pic="http://schemas.openxmlformats.org/drawingml/2006/picture">
                   <pic:nvPicPr>
-                    <pic:cNvPr id="0" name="Picture 1" descr="http://cs231n.github.io/assets/cnn/depthcol.jpeg"/>
+                    <pic:cNvPr id="0" name="Picture 2" descr="D:\Dropbox\2-UPC\CI - Computational Intelligence\dev\github\whaleDetector\neuronScheme.png"/>
                     <pic:cNvPicPr>
                       <a:picLocks noChangeAspect="1" noChangeArrowheads="1"/>
                     </pic:cNvPicPr>
                   </pic:nvPicPr>
-                  <pic:blipFill>
+                  <pic:blipFill rotWithShape="1">
                     <a:blip r:embed="rId8">
                       <a:extLst>
                         <a:ext uri="{28A0092B-C50C-407E-A947-70E740481C1C}">
@@ -288,15 +317,13 @@
                         </a:ext>
                       </a:extLst>
                     </a:blip>
-                    <a:srcRect/>
-                    <a:stretch>
-                      <a:fillRect/>
-                    </a:stretch>
+                    <a:srcRect r="4611" b="4162"/>
+                    <a:stretch/>
                   </pic:blipFill>
                   <pic:spPr bwMode="auto">
                     <a:xfrm>
                       <a:off x="0" y="0"/>
-                      <a:ext cx="2087880" cy="1465179"/>
+                      <a:ext cx="3014146" cy="1531381"/>
                     </a:xfrm>
                     <a:prstGeom prst="rect">
                       <a:avLst/>
@@ -305,33 +332,82 @@
                     <a:ln>
                       <a:noFill/>
                     </a:ln>
+                    <a:extLst>
+                      <a:ext uri="{53640926-AAD7-44D8-BBD7-CCE9431645EC}">
+                        <a14:shadowObscured xmlns:a14="http://schemas.microsoft.com/office/drawing/2010/main"/>
+                      </a:ext>
+                    </a:extLst>
                   </pic:spPr>
                 </pic:pic>
               </a:graphicData>
             </a:graphic>
-          </wp:anchor>
+          </wp:inline>
         </w:drawing>
       </w:r>
       <w:r>
         <w:rPr>
-          <w:rFonts w:ascii="Times New Roman" w:eastAsia="Times New Roman" w:hAnsi="Times New Roman" w:cs="Times New Roman"/>
-          <w:sz w:val="24"/>
-          <w:szCs w:val="24"/>
+          <w:rFonts w:ascii="Arial" w:hAnsi="Arial" w:cs="Arial"/>
+          <w:noProof/>
+          <w:color w:val="222222"/>
+          <w:sz w:val="19"/>
+          <w:szCs w:val="19"/>
+          <w:shd w:val="clear" w:color="auto" w:fill="FFFFFF"/>
         </w:rPr>
         <w:br w:type="textWrapping" w:clear="all"/>
-        <w:t>Figure X: Receptive field of deep network vs receptive field in biological neuron</w:t>
       </w:r>
     </w:p>
     <w:p>
       <w:pPr>
         <w:spacing w:after="0" w:line="240" w:lineRule="auto"/>
         <w:ind w:firstLine="720"/>
-        <w:rPr>
-          <w:rFonts w:ascii="Times New Roman" w:eastAsia="Times New Roman" w:hAnsi="Times New Roman" w:cs="Times New Roman"/>
-          <w:sz w:val="24"/>
-          <w:szCs w:val="24"/>
-        </w:rPr>
-      </w:pPr>
+        <w:jc w:val="center"/>
+        <w:rPr>
+          <w:rFonts w:ascii="Times New Roman" w:eastAsia="Times New Roman" w:hAnsi="Times New Roman" w:cs="Times New Roman"/>
+          <w:sz w:val="24"/>
+          <w:szCs w:val="24"/>
+        </w:rPr>
+      </w:pPr>
+      <w:r>
+        <w:rPr>
+          <w:rFonts w:ascii="Times New Roman" w:eastAsia="Times New Roman" w:hAnsi="Times New Roman" w:cs="Times New Roman"/>
+          <w:sz w:val="24"/>
+          <w:szCs w:val="24"/>
+        </w:rPr>
+        <w:br w:type="textWrapping" w:clear="all"/>
+        <w:t xml:space="preserve">Figure X: Receptive field of </w:t>
+      </w:r>
+      <w:r>
+        <w:rPr>
+          <w:rFonts w:ascii="Times New Roman" w:eastAsia="Times New Roman" w:hAnsi="Times New Roman" w:cs="Times New Roman"/>
+          <w:sz w:val="24"/>
+          <w:szCs w:val="24"/>
+        </w:rPr>
+        <w:t xml:space="preserve">CNN </w:t>
+      </w:r>
+      <w:r>
+        <w:rPr>
+          <w:rFonts w:ascii="Times New Roman" w:eastAsia="Times New Roman" w:hAnsi="Times New Roman" w:cs="Times New Roman"/>
+          <w:sz w:val="24"/>
+          <w:szCs w:val="24"/>
+        </w:rPr>
+        <w:t xml:space="preserve">vs receptive field </w:t>
+      </w:r>
+      <w:r>
+        <w:rPr>
+          <w:rFonts w:ascii="Times New Roman" w:eastAsia="Times New Roman" w:hAnsi="Times New Roman" w:cs="Times New Roman"/>
+          <w:sz w:val="24"/>
+          <w:szCs w:val="24"/>
+        </w:rPr>
+        <w:t>of</w:t>
+      </w:r>
+      <w:r>
+        <w:rPr>
+          <w:rFonts w:ascii="Times New Roman" w:eastAsia="Times New Roman" w:hAnsi="Times New Roman" w:cs="Times New Roman"/>
+          <w:sz w:val="24"/>
+          <w:szCs w:val="24"/>
+        </w:rPr>
+        <w:t xml:space="preserve"> biological neuron</w:t>
+      </w:r>
     </w:p>
     <w:p>
       <w:pPr>
@@ -343,6 +419,17 @@
           <w:szCs w:val="24"/>
         </w:rPr>
       </w:pPr>
+    </w:p>
+    <w:p>
+      <w:pPr>
+        <w:spacing w:after="0" w:line="240" w:lineRule="auto"/>
+        <w:ind w:firstLine="720"/>
+        <w:rPr>
+          <w:rFonts w:ascii="Times New Roman" w:eastAsia="Times New Roman" w:hAnsi="Times New Roman" w:cs="Times New Roman"/>
+          <w:sz w:val="24"/>
+          <w:szCs w:val="24"/>
+        </w:rPr>
+      </w:pPr>
       <w:r>
         <w:rPr>
           <w:rFonts w:ascii="Times New Roman" w:eastAsia="Times New Roman" w:hAnsi="Times New Roman" w:cs="Times New Roman"/>
@@ -356,22 +443,36 @@
       <w:pPr>
         <w:spacing w:after="0" w:line="240" w:lineRule="auto"/>
         <w:ind w:firstLine="720"/>
-        <w:rPr>
-          <w:rFonts w:ascii="Times New Roman" w:eastAsia="Times New Roman" w:hAnsi="Times New Roman" w:cs="Times New Roman"/>
-          <w:sz w:val="24"/>
-          <w:szCs w:val="24"/>
-        </w:rPr>
-      </w:pPr>
-      <w:r>
         <w:rPr>
           <w:rFonts w:ascii="Times New Roman" w:hAnsi="Times New Roman" w:cs="Times New Roman"/>
           <w:noProof/>
         </w:rPr>
+      </w:pPr>
+      <w:bookmarkStart w:id="0" w:name="_GoBack"/>
+      <w:bookmarkEnd w:id="0"/>
+    </w:p>
+    <w:p>
+      <w:pPr>
+        <w:spacing w:after="0" w:line="240" w:lineRule="auto"/>
+        <w:ind w:firstLine="720"/>
+        <w:jc w:val="center"/>
+        <w:rPr>
+          <w:rFonts w:ascii="Times New Roman" w:eastAsia="Times New Roman" w:hAnsi="Times New Roman" w:cs="Times New Roman"/>
+          <w:sz w:val="24"/>
+          <w:szCs w:val="24"/>
+        </w:rPr>
+      </w:pPr>
+      <w:r>
+        <w:rPr>
+          <w:rFonts w:ascii="Times New Roman" w:hAnsi="Times New Roman" w:cs="Times New Roman"/>
+          <w:noProof/>
+        </w:rPr>
+        <w:lastRenderedPageBreak/>
         <w:drawing>
-          <wp:inline distT="0" distB="0" distL="0" distR="0" wp14:anchorId="7EA2439A" wp14:editId="320870D8">
-            <wp:extent cx="4686300" cy="1653540"/>
+          <wp:inline distT="0" distB="0" distL="0" distR="0">
+            <wp:extent cx="4599518" cy="1920240"/>
             <wp:effectExtent l="0" t="0" r="0" b="3810"/>
-            <wp:docPr id="10" name="Picture 10" descr="http://cs231n.github.io/assets/cnn/cnn.jpeg"/>
+            <wp:docPr id="1" name="Picture 1" descr="D:\Dropbox\2-UPC\CI - Computational Intelligence\dev\github\whaleDetector\netScheme.png"/>
             <wp:cNvGraphicFramePr>
               <a:graphicFrameLocks xmlns:a="http://schemas.openxmlformats.org/drawingml/2006/main" noChangeAspect="1"/>
             </wp:cNvGraphicFramePr>
@@ -379,12 +480,12 @@
               <a:graphicData uri="http://schemas.openxmlformats.org/drawingml/2006/picture">
                 <pic:pic xmlns:pic="http://schemas.openxmlformats.org/drawingml/2006/picture">
                   <pic:nvPicPr>
-                    <pic:cNvPr id="0" name="Picture 5" descr="http://cs231n.github.io/assets/cnn/cnn.jpeg"/>
+                    <pic:cNvPr id="0" name="Picture 1" descr="D:\Dropbox\2-UPC\CI - Computational Intelligence\dev\github\whaleDetector\netScheme.png"/>
                     <pic:cNvPicPr>
                       <a:picLocks noChangeAspect="1" noChangeArrowheads="1"/>
                     </pic:cNvPicPr>
                   </pic:nvPicPr>
-                  <pic:blipFill>
+                  <pic:blipFill rotWithShape="1">
                     <a:blip r:embed="rId9">
                       <a:extLst>
                         <a:ext uri="{28A0092B-C50C-407E-A947-70E740481C1C}">
@@ -392,15 +493,13 @@
                         </a:ext>
                       </a:extLst>
                     </a:blip>
-                    <a:srcRect/>
-                    <a:stretch>
-                      <a:fillRect/>
-                    </a:stretch>
+                    <a:srcRect t="17487"/>
+                    <a:stretch/>
                   </pic:blipFill>
                   <pic:spPr bwMode="auto">
                     <a:xfrm>
                       <a:off x="0" y="0"/>
-                      <a:ext cx="4686300" cy="1653540"/>
+                      <a:ext cx="4611479" cy="1925233"/>
                     </a:xfrm>
                     <a:prstGeom prst="rect">
                       <a:avLst/>
@@ -409,6 +508,11 @@
                     <a:ln>
                       <a:noFill/>
                     </a:ln>
+                    <a:extLst>
+                      <a:ext uri="{53640926-AAD7-44D8-BBD7-CCE9431645EC}">
+                        <a14:shadowObscured xmlns:a14="http://schemas.microsoft.com/office/drawing/2010/main"/>
+                      </a:ext>
+                    </a:extLst>
                   </pic:spPr>
                 </pic:pic>
               </a:graphicData>
@@ -462,16 +566,7 @@
           <w:sz w:val="24"/>
           <w:szCs w:val="24"/>
         </w:rPr>
-        <w:t xml:space="preserve">The theory is that recognizable features will be close to each other – this allows us to create these receptive fields by convolutional layers. The other option is to create a conventional </w:t>
-      </w:r>
-      <w:r>
-        <w:rPr>
-          <w:rFonts w:ascii="Times New Roman" w:eastAsia="Times New Roman" w:hAnsi="Times New Roman" w:cs="Times New Roman"/>
-          <w:sz w:val="24"/>
-          <w:szCs w:val="24"/>
-        </w:rPr>
-        <w:lastRenderedPageBreak/>
-        <w:t>neural network in which the first neuron layer is connected to every single pixel of the image. This will potentially result in a higher descriptive ability of the network at the cost of greatly increased complexity. Also the neural network will not exploit the fact that pixels very far from each other are not likely to be part of the same feature.</w:t>
+        <w:t>The theory is that recognizable features will be close to each other – this allows us to create these receptive fields by convolutional layers. The other option is to create a conventional neural network in which the first neuron layer is connected to every single pixel of the image. This will potentially result in a higher descriptive ability of the network at the cost of greatly increased complexity. Also the neural network will not exploit the fact that pixels very far from each other are not likely to be part of the same feature.</w:t>
       </w:r>
     </w:p>
     <w:p>
@@ -584,7 +679,7 @@
           <w:szCs w:val="24"/>
           <w:highlight w:val="yellow"/>
         </w:rPr>
-        <w:t>Move to improvements section</w:t>
+        <w:t>Is this section relevant?</w:t>
       </w:r>
     </w:p>
     <w:p>
@@ -622,10 +717,17 @@
           <w:szCs w:val="24"/>
         </w:rPr>
         <w:tab/>
-        <w:t>It is still not well understood in literature on what exactly creates a better topology for CNNs. A possible, yet very computationally costly solution is use genetic algorithms to rearrange the topology in an automatic way. The exciting potential of this strategy is that a good neural network can “evolve” to solve difficult problems. An unfortunate side effect of the above is the fact that power consumption and computation cost continues to increase with more complicated models and more hyperparameters. A way of speeding up computation and of controlling wasted electricity is using special built hardware such as FPGAs (field programmable logic arrays) for the task of searching through the evolutionary search space. This could potentially result in ground-breaking work only being accessible to large and established tech companies, because no one else can afford expensive FPGAs.</w:t>
-      </w:r>
-      <w:bookmarkStart w:id="0" w:name="_GoBack"/>
-      <w:bookmarkEnd w:id="0"/>
+        <w:t xml:space="preserve">It is still not well understood in literature on what exactly creates a better topology for CNNs. A possible, yet very computationally costly solution is use genetic algorithms to rearrange the topology in an automatic way. The exciting potential of this strategy is that a good neural network can “evolve” to solve difficult problems. An unfortunate side effect of the above is the fact that power consumption and computation cost continues to increase with more complicated models and more hyperparameters. A way of speeding up computation and of </w:t>
+      </w:r>
+      <w:r>
+        <w:rPr>
+          <w:rFonts w:ascii="Times New Roman" w:eastAsia="Times New Roman" w:hAnsi="Times New Roman" w:cs="Times New Roman"/>
+          <w:sz w:val="24"/>
+          <w:szCs w:val="24"/>
+        </w:rPr>
+        <w:lastRenderedPageBreak/>
+        <w:t>controlling wasted electricity is using special built hardware such as FPGAs (field programmable logic arrays) for the task of searching through the evolutionary search space. This could potentially result in ground-breaking work only being accessible to large and established tech companies, because no one else can afford expensive FPGAs.</w:t>
+      </w:r>
     </w:p>
     <w:p/>
     <w:sectPr>

</xml_diff>